<commit_message>
Updates from the end of Day 2 and start of Day 3
</commit_message>
<xml_diff>
--- a/Deliverables/Agile/Definition of Done.docx
+++ b/Deliverables/Agile/Definition of Done.docx
@@ -4,12 +4,7 @@
   <w:body>
     <w:p>
       <w:r>
-        <w:t>Definiti</w:t>
-      </w:r>
-      <w:bookmarkStart w:id="0" w:name="_GoBack"/>
-      <w:bookmarkEnd w:id="0"/>
-      <w:r>
-        <w:t>on of Done</w:t>
+        <w:t>Definition of Done</w:t>
       </w:r>
     </w:p>
     <w:p/>
@@ -17,6 +12,13 @@
       <w:r>
         <w:t>All tasks complete</w:t>
       </w:r>
+    </w:p>
+    <w:p>
+      <w:r>
+        <w:t>Functionality fully tested</w:t>
+      </w:r>
+      <w:bookmarkStart w:id="0" w:name="_GoBack"/>
+      <w:bookmarkEnd w:id="0"/>
     </w:p>
     <w:p>
       <w:r>

</xml_diff>